<commit_message>
Updated xml:lange codes from IANA to ISO
</commit_message>
<xml_diff>
--- a/Slovak-notebook-blog.docx
+++ b/Slovak-notebook-blog.docx
@@ -9,11 +9,9 @@
       <w:r>
         <w:t>Language Learning through TEI/XML:</w:t>
       </w:r>
-    </w:p>
-    <w:p>
-      <w:pPr>
-        <w:jc w:val="center"/>
-      </w:pPr>
+      <w:r>
+        <w:t xml:space="preserve"> </w:t>
+      </w:r>
       <w:r>
         <w:t>Slovak Language Learning Notebook Digital Edition</w:t>
       </w:r>
@@ -212,11 +210,7 @@
         <w:t>sections</w:t>
       </w:r>
       <w:r>
-        <w:t xml:space="preserve"> were recorded. These different </w:t>
-      </w:r>
-      <w:r>
-        <w:lastRenderedPageBreak/>
-        <w:t xml:space="preserve">features, along with the few cases where I recorded dates, helped to distinguish between textual divisions, which are marked with the &lt;div&gt; element. </w:t>
+        <w:t xml:space="preserve"> were recorded. These different features, along with the few cases where I recorded dates, helped to distinguish between textual divisions, which are marked with the &lt;div&gt; element. </w:t>
       </w:r>
     </w:p>
     <w:p/>
@@ -251,7 +245,7 @@
       <w:r>
         <w:t>In these cases, I used the anonymous block, &lt;ab&gt;, element which serves “</w:t>
       </w:r>
-      <w:hyperlink r:id="rId5" w:history="1">
+      <w:hyperlink r:id="rId7" w:history="1">
         <w:r>
           <w:rPr>
             <w:rStyle w:val="Hyperlink"/>
@@ -341,7 +335,7 @@
       <w:r>
         <w:t xml:space="preserve"> as suggested by the TEI guidelines for </w:t>
       </w:r>
-      <w:hyperlink r:id="rId6" w:anchor="CHSH" w:history="1">
+      <w:hyperlink r:id="rId8" w:anchor="CHSH" w:history="1">
         <w:r>
           <w:rPr>
             <w:rStyle w:val="Hyperlink"/>
@@ -494,25 +488,25 @@
         <w:t>made</w:t>
       </w:r>
       <w:r>
-        <w:t xml:space="preserve"> the </w:t>
+        <w:t xml:space="preserve"> the connection that “</w:t>
+      </w:r>
+      <w:proofErr w:type="spellStart"/>
+      <w:r>
+        <w:t>sa</w:t>
+      </w:r>
+      <w:proofErr w:type="spellEnd"/>
+      <w:r>
+        <w:t xml:space="preserve">” is paired with reflexive verbs, though I </w:t>
+      </w:r>
+      <w:r>
+        <w:t>was</w:t>
+      </w:r>
+      <w:r>
+        <w:t xml:space="preserve"> not confident in this conclusion, as denoted by the question mark. I remember drawing this conclusion based </w:t>
       </w:r>
       <w:r>
         <w:lastRenderedPageBreak/>
-        <w:t>connection that “</w:t>
-      </w:r>
-      <w:proofErr w:type="spellStart"/>
-      <w:r>
-        <w:t>sa</w:t>
-      </w:r>
-      <w:proofErr w:type="spellEnd"/>
-      <w:r>
-        <w:t xml:space="preserve">” is paired with reflexive verbs, though I </w:t>
-      </w:r>
-      <w:r>
-        <w:t>was</w:t>
-      </w:r>
-      <w:r>
-        <w:t xml:space="preserve"> not confident in this conclusion, as denoted by the question mark. I remember drawing this conclusion based on my experience learning about reflexive verbs when studying German, rather than my lecturer pointing this out. Later in my notebook, I </w:t>
+        <w:t xml:space="preserve">on my experience learning about reflexive verbs when studying German, rather than my lecturer pointing this out. Later in my notebook, I </w:t>
       </w:r>
       <w:r>
         <w:t>made</w:t>
@@ -613,7 +607,7 @@
                     <pic:cNvPicPr/>
                   </pic:nvPicPr>
                   <pic:blipFill>
-                    <a:blip r:embed="rId7">
+                    <a:blip r:embed="rId9">
                       <a:extLst>
                         <a:ext uri="{28A0092B-C50C-407E-A947-70E740481C1C}">
                           <a14:useLocalDpi xmlns:a14="http://schemas.microsoft.com/office/drawing/2010/main" val="0"/>
@@ -680,7 +674,7 @@
           <w:noProof/>
         </w:rPr>
         <w:drawing>
-          <wp:inline distT="0" distB="0" distL="0" distR="0" wp14:anchorId="3894E128" wp14:editId="7FF92D63">
+          <wp:inline distT="0" distB="0" distL="0" distR="0" wp14:anchorId="3894E128" wp14:editId="159EBD66">
             <wp:extent cx="5943600" cy="1062990"/>
             <wp:effectExtent l="0" t="0" r="0" b="3810"/>
             <wp:docPr id="1902990475" name="Picture 2" descr="A computer code with text&#10;&#10;Description automatically generated"/>
@@ -695,7 +689,7 @@
                     <pic:cNvPicPr/>
                   </pic:nvPicPr>
                   <pic:blipFill>
-                    <a:blip r:embed="rId8" cstate="print">
+                    <a:blip r:embed="rId10" cstate="print">
                       <a:extLst>
                         <a:ext uri="{28A0092B-C50C-407E-A947-70E740481C1C}">
                           <a14:useLocalDpi xmlns:a14="http://schemas.microsoft.com/office/drawing/2010/main" val="0"/>
@@ -845,22 +839,22 @@
       </w:r>
       <w:proofErr w:type="spellEnd"/>
       <w:r>
-        <w:t xml:space="preserve"> play station”. </w:t>
+        <w:t xml:space="preserve"> play station”. While prepositions are typically difficult to translate one-to-one, “</w:t>
+      </w:r>
+      <w:proofErr w:type="spellStart"/>
+      <w:r>
+        <w:t>na</w:t>
+      </w:r>
+      <w:proofErr w:type="spellEnd"/>
+      <w:r>
+        <w:t xml:space="preserve">” is </w:t>
+      </w:r>
+      <w:r>
+        <w:t xml:space="preserve">used in a similar way to the English “only” in many cases. This sentence could translate to “He plays on the </w:t>
       </w:r>
       <w:r>
         <w:lastRenderedPageBreak/>
-        <w:t>While prepositions are typically difficult to translate one-to-one, “</w:t>
-      </w:r>
-      <w:proofErr w:type="spellStart"/>
-      <w:r>
-        <w:t>na</w:t>
-      </w:r>
-      <w:proofErr w:type="spellEnd"/>
-      <w:r>
-        <w:t xml:space="preserve">” is </w:t>
-      </w:r>
-      <w:r>
-        <w:t>used in a similar way to the English “only” in many cases. This sentence could translate to “He plays on the PlayStation”, but in English I opted to omit the preposition and article, which sounds more colloquially correct in my opinion.</w:t>
+        <w:t>PlayStation”, but in English I opted to omit the preposition and article, which sounds more colloquially correct in my opinion.</w:t>
       </w:r>
     </w:p>
     <w:p/>
@@ -958,7 +952,7 @@
                     <pic:cNvPicPr/>
                   </pic:nvPicPr>
                   <pic:blipFill>
-                    <a:blip r:embed="rId9">
+                    <a:blip r:embed="rId11">
                       <a:extLst>
                         <a:ext uri="{28A0092B-C50C-407E-A947-70E740481C1C}">
                           <a14:useLocalDpi xmlns:a14="http://schemas.microsoft.com/office/drawing/2010/main" val="0"/>
@@ -1181,31 +1175,31 @@
       </w:r>
       <w:proofErr w:type="spellEnd"/>
       <w:r>
-        <w:t xml:space="preserve">” and corrected the spelling </w:t>
+        <w:t xml:space="preserve">” and corrected the spelling of </w:t>
+      </w:r>
+      <w:proofErr w:type="spellStart"/>
+      <w:r>
+        <w:t>priezvisko</w:t>
+      </w:r>
+      <w:proofErr w:type="spellEnd"/>
+      <w:r>
+        <w:t xml:space="preserve"> by adding the letter “e”</w:t>
+      </w:r>
+      <w:r>
+        <w:t xml:space="preserve"> in my notebook</w:t>
+      </w:r>
+      <w:r>
+        <w:t xml:space="preserve">. I represented these corrections using the &lt;add&gt; element. </w:t>
+      </w:r>
+      <w:r>
+        <w:t>I would typically translate this sentence, as</w:t>
+      </w:r>
+      <w:r>
+        <w:t xml:space="preserve"> “No, Johanna’s last name is </w:t>
       </w:r>
       <w:r>
         <w:lastRenderedPageBreak/>
-        <w:t xml:space="preserve">of </w:t>
-      </w:r>
-      <w:proofErr w:type="spellStart"/>
-      <w:r>
-        <w:t>priezvisko</w:t>
-      </w:r>
-      <w:proofErr w:type="spellEnd"/>
-      <w:r>
-        <w:t xml:space="preserve"> by adding the letter “e”</w:t>
-      </w:r>
-      <w:r>
-        <w:t xml:space="preserve"> in my notebook</w:t>
-      </w:r>
-      <w:r>
-        <w:t xml:space="preserve">. I represented these corrections using the &lt;add&gt; element. </w:t>
-      </w:r>
-      <w:r>
-        <w:t>I would typically translate this sentence, as</w:t>
-      </w:r>
-      <w:r>
-        <w:t xml:space="preserve"> “No, Johanna’s last name is not </w:t>
+        <w:t xml:space="preserve">not </w:t>
       </w:r>
       <w:proofErr w:type="spellStart"/>
       <w:r>
@@ -1345,17 +1339,17 @@
           <w:noProof/>
         </w:rPr>
         <w:drawing>
-          <wp:anchor distT="0" distB="0" distL="114300" distR="114300" simplePos="0" relativeHeight="251661312" behindDoc="0" locked="0" layoutInCell="1" allowOverlap="1" wp14:anchorId="316BE043" wp14:editId="04661445">
+          <wp:anchor distT="0" distB="0" distL="114300" distR="114300" simplePos="0" relativeHeight="251661312" behindDoc="0" locked="0" layoutInCell="1" allowOverlap="1" wp14:anchorId="316BE043" wp14:editId="308C472B">
             <wp:simplePos x="0" y="0"/>
             <wp:positionH relativeFrom="column">
-              <wp:posOffset>452183</wp:posOffset>
+              <wp:posOffset>452120</wp:posOffset>
             </wp:positionH>
             <wp:positionV relativeFrom="paragraph">
-              <wp:posOffset>1675130</wp:posOffset>
+              <wp:posOffset>1864995</wp:posOffset>
             </wp:positionV>
             <wp:extent cx="5372100" cy="723900"/>
             <wp:effectExtent l="0" t="0" r="0" b="0"/>
-            <wp:wrapTopAndBottom/>
+            <wp:wrapSquare wrapText="bothSides"/>
             <wp:docPr id="6900570" name="Picture 3" descr="A graph paper with purple writing&#10;&#10;Description automatically generated"/>
             <wp:cNvGraphicFramePr>
               <a:graphicFrameLocks xmlns:a="http://schemas.openxmlformats.org/drawingml/2006/main" noChangeAspect="1"/>
@@ -1368,7 +1362,7 @@
                     <pic:cNvPicPr/>
                   </pic:nvPicPr>
                   <pic:blipFill>
-                    <a:blip r:embed="rId10">
+                    <a:blip r:embed="rId12">
                       <a:extLst>
                         <a:ext uri="{28A0092B-C50C-407E-A947-70E740481C1C}">
                           <a14:useLocalDpi xmlns:a14="http://schemas.microsoft.com/office/drawing/2010/main" val="0"/>
@@ -1410,7 +1404,7 @@
           <w:noProof/>
         </w:rPr>
         <w:drawing>
-          <wp:anchor distT="0" distB="0" distL="114300" distR="114300" simplePos="0" relativeHeight="251659264" behindDoc="0" locked="0" layoutInCell="1" allowOverlap="1" wp14:anchorId="633AA2CD" wp14:editId="13640AA6">
+          <wp:anchor distT="0" distB="0" distL="114300" distR="114300" simplePos="0" relativeHeight="251659264" behindDoc="0" locked="0" layoutInCell="1" allowOverlap="1" wp14:anchorId="633AA2CD" wp14:editId="490067FA">
             <wp:simplePos x="0" y="0"/>
             <wp:positionH relativeFrom="column">
               <wp:posOffset>0</wp:posOffset>
@@ -1433,7 +1427,7 @@
                     <pic:cNvPicPr/>
                   </pic:nvPicPr>
                   <pic:blipFill rotWithShape="1">
-                    <a:blip r:embed="rId11" cstate="print">
+                    <a:blip r:embed="rId13" cstate="print">
                       <a:extLst>
                         <a:ext uri="{28A0092B-C50C-407E-A947-70E740481C1C}">
                           <a14:useLocalDpi xmlns:a14="http://schemas.microsoft.com/office/drawing/2010/main" val="0"/>
@@ -1479,13 +1473,13 @@
           <w:noProof/>
         </w:rPr>
         <w:drawing>
-          <wp:anchor distT="0" distB="0" distL="114300" distR="114300" simplePos="0" relativeHeight="251660288" behindDoc="0" locked="0" layoutInCell="1" allowOverlap="1" wp14:anchorId="3C08583A" wp14:editId="3623B859">
+          <wp:anchor distT="0" distB="0" distL="114300" distR="114300" simplePos="0" relativeHeight="251660288" behindDoc="0" locked="0" layoutInCell="1" allowOverlap="1" wp14:anchorId="3C08583A" wp14:editId="28E5E6CE">
             <wp:simplePos x="0" y="0"/>
             <wp:positionH relativeFrom="column">
               <wp:posOffset>0</wp:posOffset>
             </wp:positionH>
             <wp:positionV relativeFrom="paragraph">
-              <wp:posOffset>0</wp:posOffset>
+              <wp:posOffset>787652</wp:posOffset>
             </wp:positionV>
             <wp:extent cx="5943600" cy="511810"/>
             <wp:effectExtent l="0" t="0" r="0" b="0"/>
@@ -1502,7 +1496,7 @@
                     <pic:cNvPicPr/>
                   </pic:nvPicPr>
                   <pic:blipFill>
-                    <a:blip r:embed="rId12" cstate="print">
+                    <a:blip r:embed="rId14" cstate="print">
                       <a:extLst>
                         <a:ext uri="{28A0092B-C50C-407E-A947-70E740481C1C}">
                           <a14:useLocalDpi xmlns:a14="http://schemas.microsoft.com/office/drawing/2010/main" val="0"/>
@@ -1725,26 +1719,26 @@
         <w:rPr>
           <w:lang w:val="x-none"/>
         </w:rPr>
-        <w:t xml:space="preserve">it was </w:t>
+        <w:t>it was interesting to see how I moved from structured paragraphs, lists and tables and then complicated my pages by adding secondary notes and revisions that made my thinking more thorough and explicit</w:t>
       </w:r>
       <w:r>
         <w:rPr>
           <w:lang w:val="x-none"/>
         </w:rPr>
+        <w:t>.</w:t>
+      </w:r>
+      <w:r>
+        <w:rPr>
+          <w:lang w:val="x-none"/>
+        </w:rPr>
+        <w:t xml:space="preserve"> My focus on creating a documentary digital edition helped me </w:t>
+      </w:r>
+      <w:r>
+        <w:rPr>
+          <w:lang w:val="x-none"/>
+        </w:rPr>
         <w:lastRenderedPageBreak/>
-        <w:t>interesting to see how I moved from structured paragraphs, lists and tables and then complicated my pages by adding secondary notes and revisions that made my thinking more thorough and explicit</w:t>
-      </w:r>
-      <w:r>
-        <w:rPr>
-          <w:lang w:val="x-none"/>
-        </w:rPr>
-        <w:t>.</w:t>
-      </w:r>
-      <w:r>
-        <w:rPr>
-          <w:lang w:val="x-none"/>
-        </w:rPr>
-        <w:t xml:space="preserve"> My focus on creating a documentary digital edition helped me better understand the layers of my language learning thought process </w:t>
+        <w:t xml:space="preserve">better understand the layers of my language learning thought process </w:t>
       </w:r>
       <w:r>
         <w:rPr>
@@ -1761,6 +1755,44 @@
     </w:sectPr>
   </w:body>
 </w:document>
+</file>
+
+<file path=word/endnotes.xml><?xml version="1.0" encoding="utf-8"?>
+<w:endnotes xmlns:wpc="http://schemas.microsoft.com/office/word/2010/wordprocessingCanvas" xmlns:cx="http://schemas.microsoft.com/office/drawing/2014/chartex" xmlns:cx1="http://schemas.microsoft.com/office/drawing/2015/9/8/chartex" xmlns:cx2="http://schemas.microsoft.com/office/drawing/2015/10/21/chartex" xmlns:cx3="http://schemas.microsoft.com/office/drawing/2016/5/9/chartex" xmlns:cx4="http://schemas.microsoft.com/office/drawing/2016/5/10/chartex" xmlns:cx5="http://schemas.microsoft.com/office/drawing/2016/5/11/chartex" xmlns:cx6="http://schemas.microsoft.com/office/drawing/2016/5/12/chartex" xmlns:cx7="http://schemas.microsoft.com/office/drawing/2016/5/13/chartex" xmlns:cx8="http://schemas.microsoft.com/office/drawing/2016/5/14/chartex" xmlns:mc="http://schemas.openxmlformats.org/markup-compatibility/2006" xmlns:aink="http://schemas.microsoft.com/office/drawing/2016/ink" xmlns:am3d="http://schemas.microsoft.com/office/drawing/2017/model3d" xmlns:o="urn:schemas-microsoft-com:office:office" xmlns:oel="http://schemas.microsoft.com/office/2019/extlst" xmlns:r="http://schemas.openxmlformats.org/officeDocument/2006/relationships" xmlns:m="http://schemas.openxmlformats.org/officeDocument/2006/math" xmlns:v="urn:schemas-microsoft-com:vml" xmlns:wp14="http://schemas.microsoft.com/office/word/2010/wordprocessingDrawing" xmlns:wp="http://schemas.openxmlformats.org/drawingml/2006/wordprocessingDrawing" xmlns:w10="urn:schemas-microsoft-com:office:word" xmlns:w="http://schemas.openxmlformats.org/wordprocessingml/2006/main" xmlns:w14="http://schemas.microsoft.com/office/word/2010/wordml" xmlns:w15="http://schemas.microsoft.com/office/word/2012/wordml" xmlns:w16cex="http://schemas.microsoft.com/office/word/2018/wordml/cex" xmlns:w16cid="http://schemas.microsoft.com/office/word/2016/wordml/cid" xmlns:w16="http://schemas.microsoft.com/office/word/2018/wordml" xmlns:w16sdtdh="http://schemas.microsoft.com/office/word/2020/wordml/sdtdatahash" xmlns:w16se="http://schemas.microsoft.com/office/word/2015/wordml/symex" xmlns:wpg="http://schemas.microsoft.com/office/word/2010/wordprocessingGroup" xmlns:wpi="http://schemas.microsoft.com/office/word/2010/wordprocessingInk" xmlns:wne="http://schemas.microsoft.com/office/word/2006/wordml" xmlns:wps="http://schemas.microsoft.com/office/word/2010/wordprocessingShape" mc:Ignorable="w14 w15 w16se w16cid w16 w16cex w16sdtdh wp14">
+  <w:endnote w:type="separator" w:id="-1">
+    <w:p>
+      <w:r>
+        <w:separator/>
+      </w:r>
+    </w:p>
+  </w:endnote>
+  <w:endnote w:type="continuationSeparator" w:id="0">
+    <w:p>
+      <w:r>
+        <w:continuationSeparator/>
+      </w:r>
+    </w:p>
+  </w:endnote>
+</w:endnotes>
+</file>
+
+<file path=word/footnotes.xml><?xml version="1.0" encoding="utf-8"?>
+<w:footnotes xmlns:wpc="http://schemas.microsoft.com/office/word/2010/wordprocessingCanvas" xmlns:cx="http://schemas.microsoft.com/office/drawing/2014/chartex" xmlns:cx1="http://schemas.microsoft.com/office/drawing/2015/9/8/chartex" xmlns:cx2="http://schemas.microsoft.com/office/drawing/2015/10/21/chartex" xmlns:cx3="http://schemas.microsoft.com/office/drawing/2016/5/9/chartex" xmlns:cx4="http://schemas.microsoft.com/office/drawing/2016/5/10/chartex" xmlns:cx5="http://schemas.microsoft.com/office/drawing/2016/5/11/chartex" xmlns:cx6="http://schemas.microsoft.com/office/drawing/2016/5/12/chartex" xmlns:cx7="http://schemas.microsoft.com/office/drawing/2016/5/13/chartex" xmlns:cx8="http://schemas.microsoft.com/office/drawing/2016/5/14/chartex" xmlns:mc="http://schemas.openxmlformats.org/markup-compatibility/2006" xmlns:aink="http://schemas.microsoft.com/office/drawing/2016/ink" xmlns:am3d="http://schemas.microsoft.com/office/drawing/2017/model3d" xmlns:o="urn:schemas-microsoft-com:office:office" xmlns:oel="http://schemas.microsoft.com/office/2019/extlst" xmlns:r="http://schemas.openxmlformats.org/officeDocument/2006/relationships" xmlns:m="http://schemas.openxmlformats.org/officeDocument/2006/math" xmlns:v="urn:schemas-microsoft-com:vml" xmlns:wp14="http://schemas.microsoft.com/office/word/2010/wordprocessingDrawing" xmlns:wp="http://schemas.openxmlformats.org/drawingml/2006/wordprocessingDrawing" xmlns:w10="urn:schemas-microsoft-com:office:word" xmlns:w="http://schemas.openxmlformats.org/wordprocessingml/2006/main" xmlns:w14="http://schemas.microsoft.com/office/word/2010/wordml" xmlns:w15="http://schemas.microsoft.com/office/word/2012/wordml" xmlns:w16cex="http://schemas.microsoft.com/office/word/2018/wordml/cex" xmlns:w16cid="http://schemas.microsoft.com/office/word/2016/wordml/cid" xmlns:w16="http://schemas.microsoft.com/office/word/2018/wordml" xmlns:w16sdtdh="http://schemas.microsoft.com/office/word/2020/wordml/sdtdatahash" xmlns:w16se="http://schemas.microsoft.com/office/word/2015/wordml/symex" xmlns:wpg="http://schemas.microsoft.com/office/word/2010/wordprocessingGroup" xmlns:wpi="http://schemas.microsoft.com/office/word/2010/wordprocessingInk" xmlns:wne="http://schemas.microsoft.com/office/word/2006/wordml" xmlns:wps="http://schemas.microsoft.com/office/word/2010/wordprocessingShape" mc:Ignorable="w14 w15 w16se w16cid w16 w16cex w16sdtdh wp14">
+  <w:footnote w:type="separator" w:id="-1">
+    <w:p>
+      <w:r>
+        <w:separator/>
+      </w:r>
+    </w:p>
+  </w:footnote>
+  <w:footnote w:type="continuationSeparator" w:id="0">
+    <w:p>
+      <w:r>
+        <w:continuationSeparator/>
+      </w:r>
+    </w:p>
+  </w:footnote>
+</w:footnotes>
 </file>
 
 <file path=word/numbering.xml><?xml version="1.0" encoding="utf-8"?>
@@ -2978,6 +3010,54 @@
       <w:shd w:val="clear" w:color="auto" w:fill="E1DFDD"/>
     </w:rPr>
   </w:style>
+  <w:style w:type="paragraph" w:styleId="Header">
+    <w:name w:val="header"/>
+    <w:basedOn w:val="Normal"/>
+    <w:link w:val="HeaderChar"/>
+    <w:uiPriority w:val="99"/>
+    <w:unhideWhenUsed/>
+    <w:rsid w:val="00797C66"/>
+    <w:pPr>
+      <w:tabs>
+        <w:tab w:val="center" w:pos="4680"/>
+        <w:tab w:val="right" w:pos="9360"/>
+      </w:tabs>
+    </w:pPr>
+  </w:style>
+  <w:style w:type="character" w:customStyle="1" w:styleId="HeaderChar">
+    <w:name w:val="Header Char"/>
+    <w:basedOn w:val="DefaultParagraphFont"/>
+    <w:link w:val="Header"/>
+    <w:uiPriority w:val="99"/>
+    <w:rsid w:val="00797C66"/>
+    <w:rPr>
+      <w:lang w:val="en-GB"/>
+    </w:rPr>
+  </w:style>
+  <w:style w:type="paragraph" w:styleId="Footer">
+    <w:name w:val="footer"/>
+    <w:basedOn w:val="Normal"/>
+    <w:link w:val="FooterChar"/>
+    <w:uiPriority w:val="99"/>
+    <w:unhideWhenUsed/>
+    <w:rsid w:val="00797C66"/>
+    <w:pPr>
+      <w:tabs>
+        <w:tab w:val="center" w:pos="4680"/>
+        <w:tab w:val="right" w:pos="9360"/>
+      </w:tabs>
+    </w:pPr>
+  </w:style>
+  <w:style w:type="character" w:customStyle="1" w:styleId="FooterChar">
+    <w:name w:val="Footer Char"/>
+    <w:basedOn w:val="DefaultParagraphFont"/>
+    <w:link w:val="Footer"/>
+    <w:uiPriority w:val="99"/>
+    <w:rsid w:val="00797C66"/>
+    <w:rPr>
+      <w:lang w:val="en-GB"/>
+    </w:rPr>
+  </w:style>
 </w:styles>
 </file>
 

</xml_diff>